<commit_message>
Explanation of the codes
</commit_message>
<xml_diff>
--- a/Explanation.docx
+++ b/Explanation.docx
@@ -1504,74 +1504,172 @@
           <w:szCs w:val="24"/>
         </w:rPr>
       </w:pPr>
-    </w:p>
-    <w:p>
-      <w:pPr>
-        <w:rPr>
-          <w:rFonts w:ascii="Times New Roman" w:hAnsi="Times New Roman" w:cs="Times New Roman"/>
-          <w:color w:val="000000" w:themeColor="text1"/>
-          <w:sz w:val="24"/>
-          <w:szCs w:val="24"/>
-        </w:rPr>
-      </w:pPr>
-    </w:p>
-    <w:p>
-      <w:pPr>
-        <w:rPr>
-          <w:rFonts w:ascii="Times New Roman" w:hAnsi="Times New Roman" w:cs="Times New Roman"/>
-          <w:color w:val="000000" w:themeColor="text1"/>
-          <w:sz w:val="24"/>
-          <w:szCs w:val="24"/>
-        </w:rPr>
-      </w:pPr>
-    </w:p>
-    <w:p>
-      <w:pPr>
-        <w:rPr>
-          <w:rFonts w:ascii="Times New Roman" w:hAnsi="Times New Roman" w:cs="Times New Roman"/>
-          <w:color w:val="000000" w:themeColor="text1"/>
-          <w:sz w:val="24"/>
-          <w:szCs w:val="24"/>
-        </w:rPr>
-      </w:pPr>
-    </w:p>
-    <w:p>
-      <w:pPr>
-        <w:rPr>
-          <w:rFonts w:ascii="Times New Roman" w:hAnsi="Times New Roman" w:cs="Times New Roman"/>
-          <w:color w:val="000000" w:themeColor="text1"/>
-          <w:sz w:val="24"/>
-          <w:szCs w:val="24"/>
-        </w:rPr>
-      </w:pPr>
-    </w:p>
-    <w:p>
-      <w:pPr>
-        <w:rPr>
-          <w:rFonts w:ascii="Times New Roman" w:hAnsi="Times New Roman" w:cs="Times New Roman"/>
-          <w:color w:val="000000" w:themeColor="text1"/>
-          <w:sz w:val="24"/>
-          <w:szCs w:val="24"/>
-        </w:rPr>
-      </w:pPr>
-    </w:p>
-    <w:p>
-      <w:pPr>
-        <w:rPr>
-          <w:rFonts w:ascii="Times New Roman" w:hAnsi="Times New Roman" w:cs="Times New Roman"/>
-          <w:color w:val="000000" w:themeColor="text1"/>
-          <w:sz w:val="24"/>
-          <w:szCs w:val="24"/>
-        </w:rPr>
-      </w:pPr>
-    </w:p>
-    <w:p>
-      <w:pPr>
-        <w:rPr>
-          <w:rFonts w:ascii="Times New Roman" w:hAnsi="Times New Roman" w:cs="Times New Roman"/>
-          <w:color w:val="000000" w:themeColor="text1"/>
-          <w:sz w:val="24"/>
-          <w:szCs w:val="24"/>
+      <w:r>
+        <w:rPr>
+          <w:noProof/>
+        </w:rPr>
+        <w:lastRenderedPageBreak/>
+        <w:drawing>
+          <wp:inline distT="0" distB="0" distL="0" distR="0" wp14:anchorId="355E16DC" wp14:editId="3C0BDD33">
+            <wp:extent cx="5926455" cy="3333750"/>
+            <wp:effectExtent l="0" t="0" r="0" b="0"/>
+            <wp:docPr id="1567705261" name="Picture 1"/>
+            <wp:cNvGraphicFramePr>
+              <a:graphicFrameLocks xmlns:a="http://schemas.openxmlformats.org/drawingml/2006/main" noChangeAspect="1"/>
+            </wp:cNvGraphicFramePr>
+            <a:graphic xmlns:a="http://schemas.openxmlformats.org/drawingml/2006/main">
+              <a:graphicData uri="http://schemas.openxmlformats.org/drawingml/2006/picture">
+                <pic:pic xmlns:pic="http://schemas.openxmlformats.org/drawingml/2006/picture">
+                  <pic:nvPicPr>
+                    <pic:cNvPr id="1567705261" name=""/>
+                    <pic:cNvPicPr/>
+                  </pic:nvPicPr>
+                  <pic:blipFill>
+                    <a:blip r:embed="rId5"/>
+                    <a:stretch>
+                      <a:fillRect/>
+                    </a:stretch>
+                  </pic:blipFill>
+                  <pic:spPr>
+                    <a:xfrm>
+                      <a:off x="0" y="0"/>
+                      <a:ext cx="5926455" cy="3333750"/>
+                    </a:xfrm>
+                    <a:prstGeom prst="rect">
+                      <a:avLst/>
+                    </a:prstGeom>
+                  </pic:spPr>
+                </pic:pic>
+              </a:graphicData>
+            </a:graphic>
+          </wp:inline>
+        </w:drawing>
+      </w:r>
+    </w:p>
+    <w:p>
+      <w:pPr>
+        <w:rPr>
+          <w:rFonts w:ascii="Times New Roman" w:hAnsi="Times New Roman" w:cs="Times New Roman"/>
+          <w:color w:val="000000" w:themeColor="text1"/>
+          <w:sz w:val="24"/>
+          <w:szCs w:val="24"/>
+        </w:rPr>
+      </w:pPr>
+    </w:p>
+    <w:p>
+      <w:pPr>
+        <w:rPr>
+          <w:rFonts w:ascii="Times New Roman" w:hAnsi="Times New Roman" w:cs="Times New Roman"/>
+          <w:color w:val="000000" w:themeColor="text1"/>
+          <w:sz w:val="24"/>
+          <w:szCs w:val="24"/>
+        </w:rPr>
+      </w:pPr>
+    </w:p>
+    <w:p>
+      <w:pPr>
+        <w:rPr>
+          <w:rFonts w:ascii="Times New Roman" w:hAnsi="Times New Roman" w:cs="Times New Roman"/>
+          <w:color w:val="000000" w:themeColor="text1"/>
+          <w:sz w:val="24"/>
+          <w:szCs w:val="24"/>
+        </w:rPr>
+      </w:pPr>
+    </w:p>
+    <w:p>
+      <w:pPr>
+        <w:rPr>
+          <w:rFonts w:ascii="Times New Roman" w:hAnsi="Times New Roman" w:cs="Times New Roman"/>
+          <w:color w:val="000000" w:themeColor="text1"/>
+          <w:sz w:val="24"/>
+          <w:szCs w:val="24"/>
+        </w:rPr>
+      </w:pPr>
+      <w:r>
+        <w:rPr>
+          <w:noProof/>
+        </w:rPr>
+        <w:drawing>
+          <wp:inline distT="0" distB="0" distL="0" distR="0" wp14:anchorId="043BCA0C" wp14:editId="3E9517A9">
+            <wp:extent cx="5926455" cy="3333750"/>
+            <wp:effectExtent l="0" t="0" r="0" b="0"/>
+            <wp:docPr id="779303689" name="Picture 1"/>
+            <wp:cNvGraphicFramePr>
+              <a:graphicFrameLocks xmlns:a="http://schemas.openxmlformats.org/drawingml/2006/main" noChangeAspect="1"/>
+            </wp:cNvGraphicFramePr>
+            <a:graphic xmlns:a="http://schemas.openxmlformats.org/drawingml/2006/main">
+              <a:graphicData uri="http://schemas.openxmlformats.org/drawingml/2006/picture">
+                <pic:pic xmlns:pic="http://schemas.openxmlformats.org/drawingml/2006/picture">
+                  <pic:nvPicPr>
+                    <pic:cNvPr id="779303689" name=""/>
+                    <pic:cNvPicPr/>
+                  </pic:nvPicPr>
+                  <pic:blipFill>
+                    <a:blip r:embed="rId6"/>
+                    <a:stretch>
+                      <a:fillRect/>
+                    </a:stretch>
+                  </pic:blipFill>
+                  <pic:spPr>
+                    <a:xfrm>
+                      <a:off x="0" y="0"/>
+                      <a:ext cx="5926455" cy="3333750"/>
+                    </a:xfrm>
+                    <a:prstGeom prst="rect">
+                      <a:avLst/>
+                    </a:prstGeom>
+                  </pic:spPr>
+                </pic:pic>
+              </a:graphicData>
+            </a:graphic>
+          </wp:inline>
+        </w:drawing>
+      </w:r>
+    </w:p>
+    <w:p>
+      <w:pPr>
+        <w:rPr>
+          <w:rFonts w:ascii="Times New Roman" w:hAnsi="Times New Roman" w:cs="Times New Roman"/>
+          <w:color w:val="000000" w:themeColor="text1"/>
+          <w:sz w:val="24"/>
+          <w:szCs w:val="24"/>
+        </w:rPr>
+      </w:pPr>
+    </w:p>
+    <w:p>
+      <w:pPr>
+        <w:rPr>
+          <w:rFonts w:ascii="Times New Roman" w:hAnsi="Times New Roman" w:cs="Times New Roman"/>
+          <w:color w:val="000000" w:themeColor="text1"/>
+          <w:sz w:val="24"/>
+          <w:szCs w:val="24"/>
+        </w:rPr>
+      </w:pPr>
+    </w:p>
+    <w:p>
+      <w:pPr>
+        <w:rPr>
+          <w:rFonts w:ascii="Times New Roman" w:hAnsi="Times New Roman" w:cs="Times New Roman"/>
+          <w:color w:val="000000" w:themeColor="text1"/>
+          <w:sz w:val="24"/>
+          <w:szCs w:val="24"/>
+        </w:rPr>
+      </w:pPr>
+    </w:p>
+    <w:p>
+      <w:pPr>
+        <w:spacing w:after="0" w:line="240" w:lineRule="auto"/>
+        <w:rPr>
+          <w:rFonts w:ascii="Ubuntu Mono" w:eastAsia="Times New Roman" w:hAnsi="Ubuntu Mono" w:cs="Times New Roman"/>
+          <w:color w:val="000000" w:themeColor="text1"/>
+          <w:kern w:val="0"/>
+          <w:sz w:val="24"/>
+          <w:szCs w:val="24"/>
+          <w:highlight w:val="yellow"/>
+          <w:bdr w:val="single" w:sz="2" w:space="0" w:color="D9D9E3" w:frame="1"/>
+          <w:shd w:val="clear" w:color="auto" w:fill="000000"/>
+          <w:lang w:eastAsia="en-IN"/>
+          <w14:ligatures w14:val="none"/>
         </w:rPr>
       </w:pPr>
     </w:p>
@@ -4286,6 +4384,58 @@
           <w:szCs w:val="24"/>
         </w:rPr>
         <w:t xml:space="preserve"> was unable to find new configurations for Die A and Die B that maintain the same sum probabilities as the original dice within the specified constraints and search range.</w:t>
+      </w:r>
+    </w:p>
+    <w:p>
+      <w:pPr>
+        <w:spacing w:after="0"/>
+        <w:rPr>
+          <w:rFonts w:ascii="Times New Roman" w:hAnsi="Times New Roman" w:cs="Times New Roman"/>
+          <w:color w:val="000000" w:themeColor="text1"/>
+          <w:sz w:val="24"/>
+          <w:szCs w:val="24"/>
+        </w:rPr>
+      </w:pPr>
+      <w:r>
+        <w:rPr>
+          <w:noProof/>
+        </w:rPr>
+        <w:lastRenderedPageBreak/>
+        <w:drawing>
+          <wp:inline distT="0" distB="0" distL="0" distR="0" wp14:anchorId="2D992042" wp14:editId="62C12E9B">
+            <wp:extent cx="5926455" cy="3333750"/>
+            <wp:effectExtent l="0" t="0" r="0" b="0"/>
+            <wp:docPr id="2122499091" name="Picture 1"/>
+            <wp:cNvGraphicFramePr>
+              <a:graphicFrameLocks xmlns:a="http://schemas.openxmlformats.org/drawingml/2006/main" noChangeAspect="1"/>
+            </wp:cNvGraphicFramePr>
+            <a:graphic xmlns:a="http://schemas.openxmlformats.org/drawingml/2006/main">
+              <a:graphicData uri="http://schemas.openxmlformats.org/drawingml/2006/picture">
+                <pic:pic xmlns:pic="http://schemas.openxmlformats.org/drawingml/2006/picture">
+                  <pic:nvPicPr>
+                    <pic:cNvPr id="2122499091" name=""/>
+                    <pic:cNvPicPr/>
+                  </pic:nvPicPr>
+                  <pic:blipFill>
+                    <a:blip r:embed="rId7"/>
+                    <a:stretch>
+                      <a:fillRect/>
+                    </a:stretch>
+                  </pic:blipFill>
+                  <pic:spPr>
+                    <a:xfrm>
+                      <a:off x="0" y="0"/>
+                      <a:ext cx="5926455" cy="3333750"/>
+                    </a:xfrm>
+                    <a:prstGeom prst="rect">
+                      <a:avLst/>
+                    </a:prstGeom>
+                  </pic:spPr>
+                </pic:pic>
+              </a:graphicData>
+            </a:graphic>
+          </wp:inline>
+        </w:drawing>
       </w:r>
     </w:p>
     <w:sectPr>

</xml_diff>